<commit_message>
feat: Entrega modulo 2
</commit_message>
<xml_diff>
--- a/ENTREGA DA FASE 2.docx
+++ b/ENTREGA DA FASE 2.docx
@@ -154,9 +154,29 @@
         <w:r>
           <w:rPr>
             <w:rStyle w:val="Hyperlink"/>
+            <w:b/>
+            <w:bCs/>
             <w:lang w:val="pt-BR"/>
           </w:rPr>
-          <w:t>https://youtu.be/cHCr8BEuPZw?si=MUc7ggHiUPKIWUbg</w:t>
+          <w:t>https://youtu.be/mCHXPoZ3OW8?si=aUb-Uj_qDAhS</w:t>
+        </w:r>
+        <w:r>
+          <w:rPr>
+            <w:rStyle w:val="Hyperlink"/>
+            <w:b/>
+            <w:bCs/>
+            <w:lang w:val="pt-BR"/>
+          </w:rPr>
+          <w:t>h</w:t>
+        </w:r>
+        <w:r>
+          <w:rPr>
+            <w:rStyle w:val="Hyperlink"/>
+            <w:b/>
+            <w:bCs/>
+            <w:lang w:val="pt-BR"/>
+          </w:rPr>
+          <w:t>5oc</w:t>
         </w:r>
       </w:hyperlink>
     </w:p>
@@ -165,12 +185,14 @@
         <w:rPr>
           <w:b/>
           <w:bCs/>
+          <w:lang w:val="pt-BR"/>
         </w:rPr>
       </w:pPr>
       <w:r>
         <w:rPr>
           <w:b/>
           <w:bCs/>
+          <w:lang w:val="pt-BR"/>
         </w:rPr>
         <w:t xml:space="preserve">GITHUB: </w:t>
       </w:r>
@@ -180,32 +202,9 @@
             <w:rStyle w:val="Hyperlink"/>
             <w:b/>
             <w:bCs/>
+            <w:lang w:val="pt-BR"/>
           </w:rPr>
-          <w:t>https://github.com/fanticheli/FIAP-IADT-M</w:t>
-        </w:r>
-        <w:r>
-          <w:rPr>
-            <w:rStyle w:val="Hyperlink"/>
-            <w:b/>
-            <w:bCs/>
-          </w:rPr>
-          <w:t>O</w:t>
-        </w:r>
-        <w:r>
-          <w:rPr>
-            <w:rStyle w:val="Hyperlink"/>
-            <w:b/>
-            <w:bCs/>
-          </w:rPr>
-          <w:t>DULO</w:t>
-        </w:r>
-        <w:r>
-          <w:rPr>
-            <w:rStyle w:val="Hyperlink"/>
-            <w:b/>
-            <w:bCs/>
-          </w:rPr>
-          <w:t>2</w:t>
+          <w:t>https://github.com/fanticheli/FIAP-IADT-MODULO2</w:t>
         </w:r>
       </w:hyperlink>
     </w:p>
@@ -217,6 +216,7 @@
           <w:bCs/>
           <w:sz w:val="48"/>
           <w:szCs w:val="48"/>
+          <w:lang w:val="pt-BR"/>
         </w:rPr>
       </w:pPr>
     </w:p>

</xml_diff>